<commit_message>
Update iterative development sheet
</commit_message>
<xml_diff>
--- a/Groupwork Documents/KF5012 Iterative Development Sheet.docx
+++ b/Groupwork Documents/KF5012 Iterative Development Sheet.docx
@@ -1,467 +1,481 @@
 
 <file path=word/document.xml><?xml version="1.0" encoding="utf-8"?>
-<w:document xmlns:mc="http://schemas.openxmlformats.org/markup-compatibility/2006" xmlns:o="urn:schemas-microsoft-com:office:office" xmlns:r="http://schemas.openxmlformats.org/officeDocument/2006/relationships" xmlns:m="http://schemas.openxmlformats.org/officeDocument/2006/math" xmlns:v="urn:schemas-microsoft-com:vml" xmlns:wp="http://schemas.openxmlformats.org/drawingml/2006/wordprocessingDrawing" xmlns:w10="urn:schemas-microsoft-com:office:word" xmlns:w="http://schemas.openxmlformats.org/wordprocessingml/2006/main" xmlns:wne="http://schemas.microsoft.com/office/word/2006/wordml" xmlns:sl="http://schemas.openxmlformats.org/schemaLibrary/2006/main" xmlns:a="http://schemas.openxmlformats.org/drawingml/2006/main" xmlns:pic="http://schemas.openxmlformats.org/drawingml/2006/picture" xmlns:c="http://schemas.openxmlformats.org/drawingml/2006/chart" xmlns:lc="http://schemas.openxmlformats.org/drawingml/2006/lockedCanvas" xmlns:dgm="http://schemas.openxmlformats.org/drawingml/2006/diagram" xmlns:wps="http://schemas.microsoft.com/office/word/2010/wordprocessingShape" xmlns:wpg="http://schemas.microsoft.com/office/word/2010/wordprocessingGroup" xmlns:w14="http://schemas.microsoft.com/office/word/2010/wordml" xmlns:w15="http://schemas.microsoft.com/office/word/2012/wordml">
+<w:document xmlns:wpc="http://schemas.microsoft.com/office/word/2010/wordprocessingCanvas" xmlns:cx="http://schemas.microsoft.com/office/drawing/2014/chartex" xmlns:cx1="http://schemas.microsoft.com/office/drawing/2015/9/8/chartex" xmlns:mc="http://schemas.openxmlformats.org/markup-compatibility/2006" xmlns:o="urn:schemas-microsoft-com:office:office" xmlns:r="http://schemas.openxmlformats.org/officeDocument/2006/relationships" xmlns:m="http://schemas.openxmlformats.org/officeDocument/2006/math" xmlns:v="urn:schemas-microsoft-com:vml" xmlns:wp14="http://schemas.microsoft.com/office/word/2010/wordprocessingDrawing" xmlns:wp="http://schemas.openxmlformats.org/drawingml/2006/wordprocessingDrawing" xmlns:w10="urn:schemas-microsoft-com:office:word" xmlns:w="http://schemas.openxmlformats.org/wordprocessingml/2006/main" xmlns:w14="http://schemas.microsoft.com/office/word/2010/wordml" xmlns:w15="http://schemas.microsoft.com/office/word/2012/wordml" xmlns:w16se="http://schemas.microsoft.com/office/word/2015/wordml/symex" xmlns:wpg="http://schemas.microsoft.com/office/word/2010/wordprocessingGroup" xmlns:wpi="http://schemas.microsoft.com/office/word/2010/wordprocessingInk" xmlns:wne="http://schemas.microsoft.com/office/word/2006/wordml" xmlns:wps="http://schemas.microsoft.com/office/word/2010/wordprocessingShape" mc:Ignorable="w14 w15 w16se wp14">
   <w:body>
     <w:p>
       <w:pPr>
         <w:jc w:val="center"/>
         <w:rPr>
-          <w:b w:val="1"/>
+          <w:b/>
           <w:u w:val="single"/>
         </w:rPr>
       </w:pPr>
       <w:r>
         <w:rPr>
-          <w:b w:val="1"/>
+          <w:b/>
           <w:u w:val="single"/>
-          <w:rtl w:val="0"/>
         </w:rPr>
-        <w:t xml:space="preserve">Mission Sheet for KF5012</w:t>
+        <w:t>Mission Sheet for KF5012</w:t>
       </w:r>
     </w:p>
     <w:p>
-      <w:pPr>
-        <w:rPr/>
-      </w:pPr>
       <w:r>
-        <w:rPr>
-          <w:rtl w:val="0"/>
-        </w:rPr>
         <w:t xml:space="preserve">Please create one of these sheets </w:t>
       </w:r>
       <w:r>
         <w:rPr>
-          <w:b w:val="1"/>
-          <w:rtl w:val="0"/>
+          <w:b/>
         </w:rPr>
         <w:t xml:space="preserve">for each mission you have done, </w:t>
       </w:r>
       <w:r>
-        <w:rPr>
-          <w:rtl w:val="0"/>
-        </w:rPr>
         <w:t xml:space="preserve">and please include these sheets </w:t>
       </w:r>
       <w:r>
         <w:rPr>
-          <w:b w:val="1"/>
-          <w:rtl w:val="0"/>
+          <w:b/>
         </w:rPr>
-        <w:t xml:space="preserve">in your project submission</w:t>
+        <w:t>in your project submission</w:t>
       </w:r>
       <w:r>
-        <w:rPr>
-          <w:rtl w:val="0"/>
-        </w:rPr>
-        <w:t xml:space="preserve">.</w:t>
+        <w:t>.</w:t>
       </w:r>
     </w:p>
     <w:p>
-      <w:pPr>
-        <w:rPr/>
-      </w:pPr>
-      <w:bookmarkStart w:colFirst="0" w:colLast="0" w:name="_gjdgxs" w:id="0"/>
+      <w:bookmarkStart w:id="0" w:name="_gjdgxs" w:colFirst="0" w:colLast="0"/>
       <w:bookmarkEnd w:id="0"/>
       <w:r>
-        <w:rPr>
-          <w:rtl w:val="0"/>
-        </w:rPr>
-        <w:t xml:space="preserve">The point of this form is to give you a chance to direct us to the work you have done, so that marks can be given fairly, and without missing any of your work. We want you to draw attention to which work meets the criteria for the specified elements in the mission brief. Also this gives you a chance to draw attention to any work you have done that goes beyond expectations</w:t>
+        <w:t>The point of this form is to give you a chance to direct us to the work you have done, so that marks can be given fairly, and without missing any of your work. We want you to draw attention to which work meets the criteria for the specified elements in the mission brief. Also this gives you a chance to draw attention to any work you have done that goes beyond expectations</w:t>
       </w:r>
     </w:p>
-    <w:p>
-      <w:pPr>
-        <w:rPr/>
-      </w:pPr>
-      <w:r>
-        <w:rPr>
-          <w:rtl w:val="0"/>
-        </w:rPr>
-      </w:r>
-    </w:p>
+    <w:p/>
     <w:tbl>
       <w:tblPr>
-        <w:tblStyle w:val="Table1"/>
-        <w:tblW w:w="9016.0" w:type="dxa"/>
-        <w:jc w:val="left"/>
-        <w:tblInd w:w="0.0" w:type="dxa"/>
+        <w:tblStyle w:val="a"/>
+        <w:tblW w:w="9016" w:type="dxa"/>
         <w:tblBorders>
-          <w:top w:color="000000" w:space="0" w:sz="4" w:val="single"/>
-          <w:left w:color="000000" w:space="0" w:sz="4" w:val="single"/>
-          <w:bottom w:color="000000" w:space="0" w:sz="4" w:val="single"/>
-          <w:right w:color="000000" w:space="0" w:sz="4" w:val="single"/>
-          <w:insideH w:color="000000" w:space="0" w:sz="4" w:val="single"/>
-          <w:insideV w:color="000000" w:space="0" w:sz="4" w:val="single"/>
+          <w:top w:val="single" w:sz="4" w:space="0" w:color="000000"/>
+          <w:left w:val="single" w:sz="4" w:space="0" w:color="000000"/>
+          <w:bottom w:val="single" w:sz="4" w:space="0" w:color="000000"/>
+          <w:right w:val="single" w:sz="4" w:space="0" w:color="000000"/>
+          <w:insideH w:val="single" w:sz="4" w:space="0" w:color="000000"/>
+          <w:insideV w:val="single" w:sz="4" w:space="0" w:color="000000"/>
         </w:tblBorders>
         <w:tblLayout w:type="fixed"/>
-        <w:tblLook w:val="0400"/>
+        <w:tblLook w:val="0400" w:firstRow="0" w:lastRow="0" w:firstColumn="0" w:lastColumn="0" w:noHBand="0" w:noVBand="1"/>
       </w:tblPr>
       <w:tblGrid>
         <w:gridCol w:w="2122"/>
         <w:gridCol w:w="6894"/>
-        <w:tblGridChange w:id="0">
-          <w:tblGrid>
-            <w:gridCol w:w="2122"/>
-            <w:gridCol w:w="6894"/>
-          </w:tblGrid>
-        </w:tblGridChange>
       </w:tblGrid>
       <w:tr>
         <w:tc>
-          <w:tcPr/>
+          <w:tcPr>
+            <w:tcW w:w="2122" w:type="dxa"/>
+          </w:tcPr>
           <w:p>
-            <w:pPr>
-              <w:rPr/>
-            </w:pPr>
-            <w:r>
-              <w:rPr>
-                <w:rtl w:val="0"/>
-              </w:rPr>
-              <w:t xml:space="preserve">Mission name</w:t>
+            <w:r>
+              <w:t>Mission name</w:t>
             </w:r>
           </w:p>
         </w:tc>
         <w:tc>
           <w:tcPr>
+            <w:tcW w:w="6894" w:type="dxa"/>
             <w:tcBorders>
-              <w:top w:color="000000" w:space="0" w:sz="6" w:val="single"/>
-              <w:left w:color="000000" w:space="0" w:sz="6" w:val="single"/>
-              <w:bottom w:color="000000" w:space="0" w:sz="6" w:val="single"/>
-              <w:right w:color="000000" w:space="0" w:sz="6" w:val="single"/>
+              <w:top w:val="single" w:sz="6" w:space="0" w:color="000000"/>
+              <w:left w:val="single" w:sz="6" w:space="0" w:color="000000"/>
+              <w:bottom w:val="single" w:sz="6" w:space="0" w:color="000000"/>
+              <w:right w:val="single" w:sz="6" w:space="0" w:color="000000"/>
             </w:tcBorders>
             <w:tcMar>
-              <w:top w:w="60.0" w:type="dxa"/>
-              <w:left w:w="60.0" w:type="dxa"/>
-              <w:bottom w:w="60.0" w:type="dxa"/>
-              <w:right w:w="60.0" w:type="dxa"/>
+              <w:top w:w="60" w:type="dxa"/>
+              <w:left w:w="60" w:type="dxa"/>
+              <w:bottom w:w="60" w:type="dxa"/>
+              <w:right w:w="60" w:type="dxa"/>
             </w:tcMar>
-            <w:vAlign w:val="top"/>
           </w:tcPr>
           <w:p>
-            <w:pPr>
-              <w:rPr/>
-            </w:pPr>
-            <w:r>
-              <w:rPr>
-                <w:rtl w:val="0"/>
-              </w:rPr>
-              <w:t xml:space="preserve">Iterative Development</w:t>
+            <w:r>
+              <w:t>Iterative Development</w:t>
             </w:r>
           </w:p>
         </w:tc>
       </w:tr>
       <w:tr>
         <w:tc>
-          <w:tcPr/>
+          <w:tcPr>
+            <w:tcW w:w="2122" w:type="dxa"/>
+          </w:tcPr>
           <w:p>
-            <w:pPr>
-              <w:rPr/>
-            </w:pPr>
-            <w:r>
-              <w:rPr>
-                <w:rtl w:val="0"/>
-              </w:rPr>
+            <w:r>
               <w:t xml:space="preserve">Team name </w:t>
             </w:r>
           </w:p>
         </w:tc>
         <w:tc>
           <w:tcPr>
+            <w:tcW w:w="6894" w:type="dxa"/>
             <w:tcBorders>
-              <w:top w:color="000000" w:space="0" w:sz="6" w:val="single"/>
-              <w:left w:color="000000" w:space="0" w:sz="6" w:val="single"/>
-              <w:bottom w:color="000000" w:space="0" w:sz="6" w:val="single"/>
-              <w:right w:color="000000" w:space="0" w:sz="6" w:val="single"/>
+              <w:top w:val="single" w:sz="6" w:space="0" w:color="000000"/>
+              <w:left w:val="single" w:sz="6" w:space="0" w:color="000000"/>
+              <w:bottom w:val="single" w:sz="6" w:space="0" w:color="000000"/>
+              <w:right w:val="single" w:sz="6" w:space="0" w:color="000000"/>
             </w:tcBorders>
             <w:tcMar>
-              <w:top w:w="60.0" w:type="dxa"/>
-              <w:left w:w="60.0" w:type="dxa"/>
-              <w:bottom w:w="60.0" w:type="dxa"/>
-              <w:right w:w="60.0" w:type="dxa"/>
+              <w:top w:w="60" w:type="dxa"/>
+              <w:left w:w="60" w:type="dxa"/>
+              <w:bottom w:w="60" w:type="dxa"/>
+              <w:right w:w="60" w:type="dxa"/>
             </w:tcMar>
-            <w:vAlign w:val="top"/>
           </w:tcPr>
           <w:p>
-            <w:pPr>
-              <w:rPr/>
-            </w:pPr>
-            <w:r>
-              <w:rPr>
-                <w:rtl w:val="0"/>
-              </w:rPr>
-              <w:t xml:space="preserve">Only Fools and Horses</w:t>
+            <w:r>
+              <w:t>Only Fools and Horses</w:t>
             </w:r>
           </w:p>
         </w:tc>
       </w:tr>
       <w:tr>
         <w:tc>
-          <w:tcPr/>
+          <w:tcPr>
+            <w:tcW w:w="2122" w:type="dxa"/>
+          </w:tcPr>
           <w:p>
-            <w:pPr>
-              <w:rPr/>
-            </w:pPr>
-            <w:r>
-              <w:rPr>
-                <w:rtl w:val="0"/>
-              </w:rPr>
-              <w:t xml:space="preserve">Student responsible for mission (it team write “team”)</w:t>
+            <w:r>
+              <w:t>Student responsible for mission (it team write “team”)</w:t>
             </w:r>
           </w:p>
         </w:tc>
         <w:tc>
           <w:tcPr>
+            <w:tcW w:w="6894" w:type="dxa"/>
             <w:tcBorders>
-              <w:top w:color="000000" w:space="0" w:sz="6" w:val="single"/>
-              <w:left w:color="000000" w:space="0" w:sz="6" w:val="single"/>
-              <w:bottom w:color="000000" w:space="0" w:sz="6" w:val="single"/>
-              <w:right w:color="000000" w:space="0" w:sz="6" w:val="single"/>
+              <w:top w:val="single" w:sz="6" w:space="0" w:color="000000"/>
+              <w:left w:val="single" w:sz="6" w:space="0" w:color="000000"/>
+              <w:bottom w:val="single" w:sz="6" w:space="0" w:color="000000"/>
+              <w:right w:val="single" w:sz="6" w:space="0" w:color="000000"/>
             </w:tcBorders>
             <w:tcMar>
-              <w:top w:w="60.0" w:type="dxa"/>
-              <w:left w:w="60.0" w:type="dxa"/>
-              <w:bottom w:w="60.0" w:type="dxa"/>
-              <w:right w:w="60.0" w:type="dxa"/>
+              <w:top w:w="60" w:type="dxa"/>
+              <w:left w:w="60" w:type="dxa"/>
+              <w:bottom w:w="60" w:type="dxa"/>
+              <w:right w:w="60" w:type="dxa"/>
             </w:tcMar>
-            <w:vAlign w:val="top"/>
           </w:tcPr>
           <w:p>
-            <w:pPr>
-              <w:rPr/>
-            </w:pPr>
-            <w:r>
-              <w:rPr>
-                <w:rtl w:val="0"/>
-              </w:rPr>
-              <w:t xml:space="preserve">Team</w:t>
+            <w:r>
+              <w:t>Team</w:t>
             </w:r>
           </w:p>
         </w:tc>
       </w:tr>
       <w:tr>
         <w:tc>
-          <w:tcPr/>
+          <w:tcPr>
+            <w:tcW w:w="2122" w:type="dxa"/>
+          </w:tcPr>
           <w:p>
-            <w:pPr>
-              <w:rPr/>
-            </w:pPr>
-            <w:r>
-              <w:rPr>
-                <w:rtl w:val="0"/>
-              </w:rPr>
-              <w:t xml:space="preserve">For team missions: should this mission be marked?</w:t>
+            <w:r>
+              <w:t>For team missions: should this mission be marked?</w:t>
             </w:r>
           </w:p>
         </w:tc>
         <w:tc>
           <w:tcPr>
+            <w:tcW w:w="6894" w:type="dxa"/>
             <w:tcBorders>
-              <w:top w:color="000000" w:space="0" w:sz="6" w:val="single"/>
-              <w:left w:color="000000" w:space="0" w:sz="6" w:val="single"/>
-              <w:bottom w:color="000000" w:space="0" w:sz="6" w:val="single"/>
-              <w:right w:color="000000" w:space="0" w:sz="6" w:val="single"/>
+              <w:top w:val="single" w:sz="6" w:space="0" w:color="000000"/>
+              <w:left w:val="single" w:sz="6" w:space="0" w:color="000000"/>
+              <w:bottom w:val="single" w:sz="6" w:space="0" w:color="000000"/>
+              <w:right w:val="single" w:sz="6" w:space="0" w:color="000000"/>
             </w:tcBorders>
             <w:tcMar>
-              <w:top w:w="60.0" w:type="dxa"/>
-              <w:left w:w="60.0" w:type="dxa"/>
-              <w:bottom w:w="60.0" w:type="dxa"/>
-              <w:right w:w="60.0" w:type="dxa"/>
+              <w:top w:w="60" w:type="dxa"/>
+              <w:left w:w="60" w:type="dxa"/>
+              <w:bottom w:w="60" w:type="dxa"/>
+              <w:right w:w="60" w:type="dxa"/>
             </w:tcMar>
-            <w:vAlign w:val="top"/>
           </w:tcPr>
           <w:p>
-            <w:pPr>
-              <w:rPr/>
-            </w:pPr>
-            <w:r>
-              <w:rPr>
-                <w:rtl w:val="0"/>
-              </w:rPr>
-              <w:t xml:space="preserve">Yes, this mission should be marked.</w:t>
+            <w:r>
+              <w:t>Yes, this mission should be marked.</w:t>
             </w:r>
           </w:p>
         </w:tc>
       </w:tr>
       <w:tr>
         <w:tc>
-          <w:tcPr/>
+          <w:tcPr>
+            <w:tcW w:w="2122" w:type="dxa"/>
+          </w:tcPr>
           <w:p>
-            <w:pPr>
-              <w:rPr/>
-            </w:pPr>
+            <w:r>
+              <w:t xml:space="preserve">In the project brief, the details for this mission outlined several </w:t>
+            </w:r>
             <w:r>
               <w:rPr>
-                <w:rtl w:val="0"/>
+                <w:b/>
               </w:rPr>
-              <w:t xml:space="preserve">In the project brief, the details for this mission outlined several </w:t>
-            </w:r>
-            <w:r>
-              <w:rPr>
-                <w:b w:val="1"/>
-                <w:rtl w:val="0"/>
-              </w:rPr>
-              <w:t xml:space="preserve">elements</w:t>
-            </w:r>
-            <w:r>
-              <w:rPr>
-                <w:rtl w:val="0"/>
-              </w:rPr>
+              <w:t>elements</w:t>
+            </w:r>
+            <w:r>
               <w:t xml:space="preserve"> that should be created for the mission. Please identify clearly which work meets which elements.</w:t>
             </w:r>
           </w:p>
         </w:tc>
         <w:tc>
           <w:tcPr>
+            <w:tcW w:w="6894" w:type="dxa"/>
             <w:tcBorders>
-              <w:top w:color="000000" w:space="0" w:sz="6" w:val="single"/>
-              <w:left w:color="000000" w:space="0" w:sz="6" w:val="single"/>
-              <w:bottom w:color="000000" w:space="0" w:sz="6" w:val="single"/>
-              <w:right w:color="000000" w:space="0" w:sz="6" w:val="single"/>
+              <w:top w:val="single" w:sz="6" w:space="0" w:color="000000"/>
+              <w:left w:val="single" w:sz="6" w:space="0" w:color="000000"/>
+              <w:bottom w:val="single" w:sz="6" w:space="0" w:color="000000"/>
+              <w:right w:val="single" w:sz="6" w:space="0" w:color="000000"/>
             </w:tcBorders>
             <w:tcMar>
-              <w:top w:w="60.0" w:type="dxa"/>
-              <w:left w:w="60.0" w:type="dxa"/>
-              <w:bottom w:w="60.0" w:type="dxa"/>
-              <w:right w:w="60.0" w:type="dxa"/>
+              <w:top w:w="60" w:type="dxa"/>
+              <w:left w:w="60" w:type="dxa"/>
+              <w:bottom w:w="60" w:type="dxa"/>
+              <w:right w:w="60" w:type="dxa"/>
             </w:tcMar>
-            <w:vAlign w:val="top"/>
           </w:tcPr>
           <w:p>
-            <w:pPr>
-              <w:rPr/>
-            </w:pPr>
-            <w:r>
-              <w:rPr>
-                <w:rtl w:val="0"/>
-              </w:rPr>
-              <w:t xml:space="preserve">The word document in the GitHub repository called „Report.docx” contains all specified elements required for this part of the mission. The final version of our software can be found in the xxx folder. </w:t>
+            <w:r>
+              <w:t>The word document in the GitHub repository called „</w:t>
+            </w:r>
+            <w:proofErr w:type="spellStart"/>
+            <w:r>
+              <w:t>Groupwork</w:t>
+            </w:r>
+            <w:proofErr w:type="spellEnd"/>
+            <w:r>
+              <w:t xml:space="preserve"> Documents/</w:t>
+            </w:r>
+            <w:bookmarkStart w:id="1" w:name="_GoBack"/>
+            <w:bookmarkEnd w:id="1"/>
+            <w:r>
+              <w:t xml:space="preserve">Iterative Development </w:t>
+            </w:r>
+            <w:r>
+              <w:t>Report.docx” contains all specified elements required for this part of the mission</w:t>
+            </w:r>
+            <w:r>
+              <w:t xml:space="preserve"> – categorised by headings and ordered in roughly chronological order</w:t>
+            </w:r>
+            <w:r>
+              <w:t xml:space="preserve">. The final version of our software can be found </w:t>
+            </w:r>
+            <w:r>
+              <w:t>in the root directory of this repository, instructions on usage can be found in the readme.</w:t>
+            </w:r>
+            <w:r>
+              <w:t xml:space="preserve"> </w:t>
             </w:r>
           </w:p>
         </w:tc>
       </w:tr>
       <w:tr>
         <w:trPr>
-          <w:trHeight w:val="2880" w:hRule="atLeast"/>
+          <w:trHeight w:val="2880"/>
         </w:trPr>
         <w:tc>
-          <w:tcPr/>
+          <w:tcPr>
+            <w:tcW w:w="2122" w:type="dxa"/>
+          </w:tcPr>
           <w:p>
-            <w:pPr>
-              <w:rPr/>
-            </w:pPr>
+            <w:r>
+              <w:t xml:space="preserve">If you have work that you think means you have </w:t>
+            </w:r>
             <w:r>
               <w:rPr>
-                <w:rtl w:val="0"/>
+                <w:b/>
               </w:rPr>
-              <w:t xml:space="preserve">If you have work that you think means you have </w:t>
-            </w:r>
-            <w:r>
-              <w:rPr>
-                <w:b w:val="1"/>
-                <w:rtl w:val="0"/>
-              </w:rPr>
-              <w:t xml:space="preserve">gone beyond expectations</w:t>
-            </w:r>
-            <w:r>
-              <w:rPr>
-                <w:rtl w:val="0"/>
-              </w:rPr>
+              <w:t>gone beyond expectations</w:t>
+            </w:r>
+            <w:r>
               <w:t xml:space="preserve"> for the mission, please give details here. Note: this includes sensible work you have done to compensate for team members dropping out or team missions not being completed.</w:t>
             </w:r>
           </w:p>
         </w:tc>
         <w:tc>
-          <w:tcPr/>
-          <w:p>
-            <w:pPr>
-              <w:rPr/>
-            </w:pPr>
-            <w:r>
-              <w:rPr>
-                <w:rtl w:val="0"/>
-              </w:rPr>
-            </w:r>
-          </w:p>
+          <w:tcPr>
+            <w:tcW w:w="6894" w:type="dxa"/>
+          </w:tcPr>
+          <w:p/>
         </w:tc>
       </w:tr>
       <w:tr>
         <w:trPr>
-          <w:trHeight w:val="600" w:hRule="atLeast"/>
+          <w:trHeight w:val="600"/>
         </w:trPr>
         <w:tc>
-          <w:tcPr/>
+          <w:tcPr>
+            <w:tcW w:w="2122" w:type="dxa"/>
+          </w:tcPr>
           <w:p>
-            <w:pPr>
-              <w:rPr/>
-            </w:pPr>
+            <w:r>
+              <w:t xml:space="preserve">Any other </w:t>
+            </w:r>
             <w:r>
               <w:rPr>
-                <w:rtl w:val="0"/>
+                <w:b/>
               </w:rPr>
-              <w:t xml:space="preserve">Any other </w:t>
-            </w:r>
-            <w:r>
-              <w:rPr>
-                <w:b w:val="1"/>
-                <w:rtl w:val="0"/>
-              </w:rPr>
-              <w:t xml:space="preserve">notes</w:t>
-            </w:r>
-            <w:r>
-              <w:rPr>
-                <w:rtl w:val="0"/>
-              </w:rPr>
+              <w:t>notes</w:t>
+            </w:r>
+            <w:r>
               <w:t xml:space="preserve"> you want to make about this mission.</w:t>
             </w:r>
           </w:p>
         </w:tc>
         <w:tc>
-          <w:tcPr/>
-          <w:p>
-            <w:pPr>
-              <w:rPr/>
-            </w:pPr>
-            <w:r>
-              <w:rPr>
-                <w:rtl w:val="0"/>
-              </w:rPr>
-            </w:r>
-          </w:p>
+          <w:tcPr>
+            <w:tcW w:w="6894" w:type="dxa"/>
+          </w:tcPr>
+          <w:p/>
         </w:tc>
       </w:tr>
     </w:tbl>
-    <w:p>
-      <w:pPr>
-        <w:rPr/>
-      </w:pPr>
-      <w:r>
-        <w:rPr>
-          <w:rtl w:val="0"/>
-        </w:rPr>
-      </w:r>
-    </w:p>
+    <w:p/>
     <w:sectPr>
-      <w:pgSz w:h="16838" w:w="11906"/>
-      <w:pgMar w:bottom="1440" w:top="1440" w:left="1440" w:right="1440" w:header="708" w:footer="708"/>
+      <w:pgSz w:w="11906" w:h="16838"/>
+      <w:pgMar w:top="1440" w:right="1440" w:bottom="1440" w:left="1440" w:header="708" w:footer="708" w:gutter="0"/>
       <w:pgNumType w:start="1"/>
+      <w:cols w:space="720"/>
     </w:sectPr>
   </w:body>
 </w:document>
 </file>
 
 <file path=word/numbering.xml><?xml version="1.0" encoding="utf-8"?>
-<w:numbering xmlns:mc="http://schemas.openxmlformats.org/markup-compatibility/2006" xmlns:o="urn:schemas-microsoft-com:office:office" xmlns:r="http://schemas.openxmlformats.org/officeDocument/2006/relationships" xmlns:m="http://schemas.openxmlformats.org/officeDocument/2006/math" xmlns:v="urn:schemas-microsoft-com:vml" xmlns:wp="http://schemas.openxmlformats.org/drawingml/2006/wordprocessingDrawing" xmlns:w10="urn:schemas-microsoft-com:office:word" xmlns:w="http://schemas.openxmlformats.org/wordprocessingml/2006/main" xmlns:wne="http://schemas.microsoft.com/office/word/2006/wordml" xmlns:sl="http://schemas.openxmlformats.org/schemaLibrary/2006/main" xmlns:a="http://schemas.openxmlformats.org/drawingml/2006/main" xmlns:pic="http://schemas.openxmlformats.org/drawingml/2006/picture" xmlns:c="http://schemas.openxmlformats.org/drawingml/2006/chart" xmlns:lc="http://schemas.openxmlformats.org/drawingml/2006/lockedCanvas" xmlns:dgm="http://schemas.openxmlformats.org/drawingml/2006/diagram" xmlns:wps="http://schemas.microsoft.com/office/word/2010/wordprocessingShape" xmlns:wpg="http://schemas.microsoft.com/office/word/2010/wordprocessingGroup" xmlns:w14="http://schemas.microsoft.com/office/word/2010/wordml" xmlns:w15="http://schemas.microsoft.com/office/word/2012/wordml"/>
+<w:numbering xmlns:wpc="http://schemas.microsoft.com/office/word/2010/wordprocessingCanvas" xmlns:cx="http://schemas.microsoft.com/office/drawing/2014/chartex" xmlns:cx1="http://schemas.microsoft.com/office/drawing/2015/9/8/chartex" xmlns:mc="http://schemas.openxmlformats.org/markup-compatibility/2006" xmlns:o="urn:schemas-microsoft-com:office:office" xmlns:r="http://schemas.openxmlformats.org/officeDocument/2006/relationships" xmlns:m="http://schemas.openxmlformats.org/officeDocument/2006/math" xmlns:v="urn:schemas-microsoft-com:vml" xmlns:wp14="http://schemas.microsoft.com/office/word/2010/wordprocessingDrawing" xmlns:wp="http://schemas.openxmlformats.org/drawingml/2006/wordprocessingDrawing" xmlns:w10="urn:schemas-microsoft-com:office:word" xmlns:w="http://schemas.openxmlformats.org/wordprocessingml/2006/main" xmlns:w14="http://schemas.microsoft.com/office/word/2010/wordml" xmlns:w15="http://schemas.microsoft.com/office/word/2012/wordml" xmlns:w16se="http://schemas.microsoft.com/office/word/2015/wordml/symex" xmlns:wpg="http://schemas.microsoft.com/office/word/2010/wordprocessingGroup" xmlns:wpi="http://schemas.microsoft.com/office/word/2010/wordprocessingInk" xmlns:wne="http://schemas.microsoft.com/office/word/2006/wordml" xmlns:wps="http://schemas.microsoft.com/office/word/2010/wordprocessingShape" mc:Ignorable="w14 w15 w16se wp14">
+  <w:abstractNum w:abstractNumId="0" w15:restartNumberingAfterBreak="0">
+    <w:nsid w:val="6EF45C26"/>
+    <w:multiLevelType w:val="hybridMultilevel"/>
+    <w:tmpl w:val="22C063DA"/>
+    <w:lvl w:ilvl="0" w:tplc="54662D2A">
+      <w:numFmt w:val="bullet"/>
+      <w:lvlText w:val="-"/>
+      <w:lvlJc w:val="left"/>
+      <w:pPr>
+        <w:ind w:left="720" w:hanging="360"/>
+      </w:pPr>
+      <w:rPr>
+        <w:rFonts w:ascii="Calibri" w:eastAsia="Calibri" w:hAnsi="Calibri" w:cs="Calibri" w:hint="default"/>
+      </w:rPr>
+    </w:lvl>
+    <w:lvl w:ilvl="1" w:tplc="08090003" w:tentative="1">
+      <w:start w:val="1"/>
+      <w:numFmt w:val="bullet"/>
+      <w:lvlText w:val="o"/>
+      <w:lvlJc w:val="left"/>
+      <w:pPr>
+        <w:ind w:left="1440" w:hanging="360"/>
+      </w:pPr>
+      <w:rPr>
+        <w:rFonts w:ascii="Courier New" w:hAnsi="Courier New" w:cs="Courier New" w:hint="default"/>
+      </w:rPr>
+    </w:lvl>
+    <w:lvl w:ilvl="2" w:tplc="08090005" w:tentative="1">
+      <w:start w:val="1"/>
+      <w:numFmt w:val="bullet"/>
+      <w:lvlText w:val=""/>
+      <w:lvlJc w:val="left"/>
+      <w:pPr>
+        <w:ind w:left="2160" w:hanging="360"/>
+      </w:pPr>
+      <w:rPr>
+        <w:rFonts w:ascii="Wingdings" w:hAnsi="Wingdings" w:hint="default"/>
+      </w:rPr>
+    </w:lvl>
+    <w:lvl w:ilvl="3" w:tplc="08090001" w:tentative="1">
+      <w:start w:val="1"/>
+      <w:numFmt w:val="bullet"/>
+      <w:lvlText w:val=""/>
+      <w:lvlJc w:val="left"/>
+      <w:pPr>
+        <w:ind w:left="2880" w:hanging="360"/>
+      </w:pPr>
+      <w:rPr>
+        <w:rFonts w:ascii="Symbol" w:hAnsi="Symbol" w:hint="default"/>
+      </w:rPr>
+    </w:lvl>
+    <w:lvl w:ilvl="4" w:tplc="08090003" w:tentative="1">
+      <w:start w:val="1"/>
+      <w:numFmt w:val="bullet"/>
+      <w:lvlText w:val="o"/>
+      <w:lvlJc w:val="left"/>
+      <w:pPr>
+        <w:ind w:left="3600" w:hanging="360"/>
+      </w:pPr>
+      <w:rPr>
+        <w:rFonts w:ascii="Courier New" w:hAnsi="Courier New" w:cs="Courier New" w:hint="default"/>
+      </w:rPr>
+    </w:lvl>
+    <w:lvl w:ilvl="5" w:tplc="08090005" w:tentative="1">
+      <w:start w:val="1"/>
+      <w:numFmt w:val="bullet"/>
+      <w:lvlText w:val=""/>
+      <w:lvlJc w:val="left"/>
+      <w:pPr>
+        <w:ind w:left="4320" w:hanging="360"/>
+      </w:pPr>
+      <w:rPr>
+        <w:rFonts w:ascii="Wingdings" w:hAnsi="Wingdings" w:hint="default"/>
+      </w:rPr>
+    </w:lvl>
+    <w:lvl w:ilvl="6" w:tplc="08090001" w:tentative="1">
+      <w:start w:val="1"/>
+      <w:numFmt w:val="bullet"/>
+      <w:lvlText w:val=""/>
+      <w:lvlJc w:val="left"/>
+      <w:pPr>
+        <w:ind w:left="5040" w:hanging="360"/>
+      </w:pPr>
+      <w:rPr>
+        <w:rFonts w:ascii="Symbol" w:hAnsi="Symbol" w:hint="default"/>
+      </w:rPr>
+    </w:lvl>
+    <w:lvl w:ilvl="7" w:tplc="08090003" w:tentative="1">
+      <w:start w:val="1"/>
+      <w:numFmt w:val="bullet"/>
+      <w:lvlText w:val="o"/>
+      <w:lvlJc w:val="left"/>
+      <w:pPr>
+        <w:ind w:left="5760" w:hanging="360"/>
+      </w:pPr>
+      <w:rPr>
+        <w:rFonts w:ascii="Courier New" w:hAnsi="Courier New" w:cs="Courier New" w:hint="default"/>
+      </w:rPr>
+    </w:lvl>
+    <w:lvl w:ilvl="8" w:tplc="08090005" w:tentative="1">
+      <w:start w:val="1"/>
+      <w:numFmt w:val="bullet"/>
+      <w:lvlText w:val=""/>
+      <w:lvlJc w:val="left"/>
+      <w:pPr>
+        <w:ind w:left="6480" w:hanging="360"/>
+      </w:pPr>
+      <w:rPr>
+        <w:rFonts w:ascii="Wingdings" w:hAnsi="Wingdings" w:hint="default"/>
+      </w:rPr>
+    </w:lvl>
+  </w:abstractNum>
+  <w:num w:numId="1">
+    <w:abstractNumId w:val="0"/>
+  </w:num>
+</w:numbering>
 </file>
 
 <file path=word/styles.xml><?xml version="1.0" encoding="utf-8"?>
-<w:styles xmlns:mc="http://schemas.openxmlformats.org/markup-compatibility/2006" xmlns:o="urn:schemas-microsoft-com:office:office" xmlns:r="http://schemas.openxmlformats.org/officeDocument/2006/relationships" xmlns:m="http://schemas.openxmlformats.org/officeDocument/2006/math" xmlns:v="urn:schemas-microsoft-com:vml" xmlns:wp="http://schemas.openxmlformats.org/drawingml/2006/wordprocessingDrawing" xmlns:w10="urn:schemas-microsoft-com:office:word" xmlns:w="http://schemas.openxmlformats.org/wordprocessingml/2006/main" xmlns:wne="http://schemas.microsoft.com/office/word/2006/wordml" xmlns:sl="http://schemas.openxmlformats.org/schemaLibrary/2006/main" xmlns:a="http://schemas.openxmlformats.org/drawingml/2006/main" xmlns:pic="http://schemas.openxmlformats.org/drawingml/2006/picture" xmlns:c="http://schemas.openxmlformats.org/drawingml/2006/chart" xmlns:lc="http://schemas.openxmlformats.org/drawingml/2006/lockedCanvas" xmlns:dgm="http://schemas.openxmlformats.org/drawingml/2006/diagram" xmlns:wps="http://schemas.microsoft.com/office/word/2010/wordprocessingShape" xmlns:wpg="http://schemas.microsoft.com/office/word/2010/wordprocessingGroup" xmlns:w14="http://schemas.microsoft.com/office/word/2010/wordml" xmlns:w15="http://schemas.microsoft.com/office/word/2012/wordml">
+<w:styles xmlns:mc="http://schemas.openxmlformats.org/markup-compatibility/2006" xmlns:r="http://schemas.openxmlformats.org/officeDocument/2006/relationships" xmlns:w="http://schemas.openxmlformats.org/wordprocessingml/2006/main" xmlns:w14="http://schemas.microsoft.com/office/word/2010/wordml" xmlns:w15="http://schemas.microsoft.com/office/word/2012/wordml" xmlns:w16se="http://schemas.microsoft.com/office/word/2015/wordml/symex" mc:Ignorable="w14 w15 w16se">
   <w:docDefaults>
     <w:rPrDefault>
       <w:rPr>
-        <w:rFonts w:ascii="Calibri" w:cs="Calibri" w:eastAsia="Calibri" w:hAnsi="Calibri"/>
+        <w:rFonts w:ascii="Calibri" w:eastAsia="Calibri" w:hAnsi="Calibri" w:cs="Calibri"/>
         <w:sz w:val="22"/>
         <w:szCs w:val="22"/>
-        <w:lang w:val="en-GB"/>
+        <w:lang w:val="en-GB" w:eastAsia="en-GB" w:bidi="ar-SA"/>
       </w:rPr>
     </w:rPrDefault>
     <w:pPrDefault>
@@ -470,23 +484,394 @@
       </w:pPr>
     </w:pPrDefault>
   </w:docDefaults>
-  <w:style w:type="paragraph" w:styleId="Normal" w:default="1">
-    <w:name w:val="normal"/>
-  </w:style>
-  <w:style w:type="table" w:styleId="TableNormal" w:default="1">
-    <w:name w:val="Table Normal"/>
+  <w:latentStyles w:defLockedState="0" w:defUIPriority="99" w:defSemiHidden="0" w:defUnhideWhenUsed="0" w:defQFormat="0" w:count="371">
+    <w:lsdException w:name="Normal" w:uiPriority="0" w:qFormat="1"/>
+    <w:lsdException w:name="heading 1" w:uiPriority="9" w:qFormat="1"/>
+    <w:lsdException w:name="heading 2" w:semiHidden="1" w:uiPriority="9" w:unhideWhenUsed="1" w:qFormat="1"/>
+    <w:lsdException w:name="heading 3" w:semiHidden="1" w:uiPriority="9" w:unhideWhenUsed="1" w:qFormat="1"/>
+    <w:lsdException w:name="heading 4" w:semiHidden="1" w:uiPriority="9" w:unhideWhenUsed="1" w:qFormat="1"/>
+    <w:lsdException w:name="heading 5" w:semiHidden="1" w:uiPriority="9" w:unhideWhenUsed="1" w:qFormat="1"/>
+    <w:lsdException w:name="heading 6" w:semiHidden="1" w:uiPriority="9" w:unhideWhenUsed="1" w:qFormat="1"/>
+    <w:lsdException w:name="heading 7" w:semiHidden="1" w:uiPriority="9" w:unhideWhenUsed="1" w:qFormat="1"/>
+    <w:lsdException w:name="heading 8" w:semiHidden="1" w:uiPriority="9" w:unhideWhenUsed="1" w:qFormat="1"/>
+    <w:lsdException w:name="heading 9" w:semiHidden="1" w:uiPriority="9" w:unhideWhenUsed="1" w:qFormat="1"/>
+    <w:lsdException w:name="index 1" w:semiHidden="1" w:unhideWhenUsed="1"/>
+    <w:lsdException w:name="index 2" w:semiHidden="1" w:unhideWhenUsed="1"/>
+    <w:lsdException w:name="index 3" w:semiHidden="1" w:unhideWhenUsed="1"/>
+    <w:lsdException w:name="index 4" w:semiHidden="1" w:unhideWhenUsed="1"/>
+    <w:lsdException w:name="index 5" w:semiHidden="1" w:unhideWhenUsed="1"/>
+    <w:lsdException w:name="index 6" w:semiHidden="1" w:unhideWhenUsed="1"/>
+    <w:lsdException w:name="index 7" w:semiHidden="1" w:unhideWhenUsed="1"/>
+    <w:lsdException w:name="index 8" w:semiHidden="1" w:unhideWhenUsed="1"/>
+    <w:lsdException w:name="index 9" w:semiHidden="1" w:unhideWhenUsed="1"/>
+    <w:lsdException w:name="toc 1" w:semiHidden="1" w:uiPriority="39" w:unhideWhenUsed="1"/>
+    <w:lsdException w:name="toc 2" w:semiHidden="1" w:uiPriority="39" w:unhideWhenUsed="1"/>
+    <w:lsdException w:name="toc 3" w:semiHidden="1" w:uiPriority="39" w:unhideWhenUsed="1"/>
+    <w:lsdException w:name="toc 4" w:semiHidden="1" w:uiPriority="39" w:unhideWhenUsed="1"/>
+    <w:lsdException w:name="toc 5" w:semiHidden="1" w:uiPriority="39" w:unhideWhenUsed="1"/>
+    <w:lsdException w:name="toc 6" w:semiHidden="1" w:uiPriority="39" w:unhideWhenUsed="1"/>
+    <w:lsdException w:name="toc 7" w:semiHidden="1" w:uiPriority="39" w:unhideWhenUsed="1"/>
+    <w:lsdException w:name="toc 8" w:semiHidden="1" w:uiPriority="39" w:unhideWhenUsed="1"/>
+    <w:lsdException w:name="toc 9" w:semiHidden="1" w:uiPriority="39" w:unhideWhenUsed="1"/>
+    <w:lsdException w:name="Normal Indent" w:semiHidden="1" w:unhideWhenUsed="1"/>
+    <w:lsdException w:name="footnote text" w:semiHidden="1" w:unhideWhenUsed="1"/>
+    <w:lsdException w:name="annotation text" w:semiHidden="1" w:unhideWhenUsed="1"/>
+    <w:lsdException w:name="header" w:semiHidden="1" w:unhideWhenUsed="1"/>
+    <w:lsdException w:name="footer" w:semiHidden="1" w:unhideWhenUsed="1"/>
+    <w:lsdException w:name="index heading" w:semiHidden="1" w:unhideWhenUsed="1"/>
+    <w:lsdException w:name="caption" w:semiHidden="1" w:uiPriority="35" w:unhideWhenUsed="1" w:qFormat="1"/>
+    <w:lsdException w:name="table of figures" w:semiHidden="1" w:unhideWhenUsed="1"/>
+    <w:lsdException w:name="envelope address" w:semiHidden="1" w:unhideWhenUsed="1"/>
+    <w:lsdException w:name="envelope return" w:semiHidden="1" w:unhideWhenUsed="1"/>
+    <w:lsdException w:name="footnote reference" w:semiHidden="1" w:unhideWhenUsed="1"/>
+    <w:lsdException w:name="annotation reference" w:semiHidden="1" w:unhideWhenUsed="1"/>
+    <w:lsdException w:name="line number" w:semiHidden="1" w:unhideWhenUsed="1"/>
+    <w:lsdException w:name="page number" w:semiHidden="1" w:unhideWhenUsed="1"/>
+    <w:lsdException w:name="endnote reference" w:semiHidden="1" w:unhideWhenUsed="1"/>
+    <w:lsdException w:name="endnote text" w:semiHidden="1" w:unhideWhenUsed="1"/>
+    <w:lsdException w:name="table of authorities" w:semiHidden="1" w:unhideWhenUsed="1"/>
+    <w:lsdException w:name="macro" w:semiHidden="1" w:unhideWhenUsed="1"/>
+    <w:lsdException w:name="toa heading" w:semiHidden="1" w:unhideWhenUsed="1"/>
+    <w:lsdException w:name="List" w:semiHidden="1" w:unhideWhenUsed="1"/>
+    <w:lsdException w:name="List Bullet" w:semiHidden="1" w:unhideWhenUsed="1"/>
+    <w:lsdException w:name="List Number" w:semiHidden="1" w:unhideWhenUsed="1"/>
+    <w:lsdException w:name="List 2" w:semiHidden="1" w:unhideWhenUsed="1"/>
+    <w:lsdException w:name="List 3" w:semiHidden="1" w:unhideWhenUsed="1"/>
+    <w:lsdException w:name="List 4" w:semiHidden="1" w:unhideWhenUsed="1"/>
+    <w:lsdException w:name="List 5" w:semiHidden="1" w:unhideWhenUsed="1"/>
+    <w:lsdException w:name="List Bullet 2" w:semiHidden="1" w:unhideWhenUsed="1"/>
+    <w:lsdException w:name="List Bullet 3" w:semiHidden="1" w:unhideWhenUsed="1"/>
+    <w:lsdException w:name="List Bullet 4" w:semiHidden="1" w:unhideWhenUsed="1"/>
+    <w:lsdException w:name="List Bullet 5" w:semiHidden="1" w:unhideWhenUsed="1"/>
+    <w:lsdException w:name="List Number 2" w:semiHidden="1" w:unhideWhenUsed="1"/>
+    <w:lsdException w:name="List Number 3" w:semiHidden="1" w:unhideWhenUsed="1"/>
+    <w:lsdException w:name="List Number 4" w:semiHidden="1" w:unhideWhenUsed="1"/>
+    <w:lsdException w:name="List Number 5" w:semiHidden="1" w:unhideWhenUsed="1"/>
+    <w:lsdException w:name="Title" w:uiPriority="10" w:qFormat="1"/>
+    <w:lsdException w:name="Closing" w:semiHidden="1" w:unhideWhenUsed="1"/>
+    <w:lsdException w:name="Signature" w:semiHidden="1" w:unhideWhenUsed="1"/>
+    <w:lsdException w:name="Default Paragraph Font" w:semiHidden="1" w:uiPriority="1" w:unhideWhenUsed="1"/>
+    <w:lsdException w:name="Body Text" w:semiHidden="1" w:unhideWhenUsed="1"/>
+    <w:lsdException w:name="Body Text Indent" w:semiHidden="1" w:unhideWhenUsed="1"/>
+    <w:lsdException w:name="List Continue" w:semiHidden="1" w:unhideWhenUsed="1"/>
+    <w:lsdException w:name="List Continue 2" w:semiHidden="1" w:unhideWhenUsed="1"/>
+    <w:lsdException w:name="List Continue 3" w:semiHidden="1" w:unhideWhenUsed="1"/>
+    <w:lsdException w:name="List Continue 4" w:semiHidden="1" w:unhideWhenUsed="1"/>
+    <w:lsdException w:name="List Continue 5" w:semiHidden="1" w:unhideWhenUsed="1"/>
+    <w:lsdException w:name="Message Header" w:semiHidden="1" w:unhideWhenUsed="1"/>
+    <w:lsdException w:name="Subtitle" w:uiPriority="11" w:qFormat="1"/>
+    <w:lsdException w:name="Salutation" w:semiHidden="1" w:unhideWhenUsed="1"/>
+    <w:lsdException w:name="Date" w:semiHidden="1" w:unhideWhenUsed="1"/>
+    <w:lsdException w:name="Body Text First Indent" w:semiHidden="1" w:unhideWhenUsed="1"/>
+    <w:lsdException w:name="Body Text First Indent 2" w:semiHidden="1" w:unhideWhenUsed="1"/>
+    <w:lsdException w:name="Note Heading" w:semiHidden="1" w:unhideWhenUsed="1"/>
+    <w:lsdException w:name="Body Text 2" w:semiHidden="1" w:unhideWhenUsed="1"/>
+    <w:lsdException w:name="Body Text 3" w:semiHidden="1" w:unhideWhenUsed="1"/>
+    <w:lsdException w:name="Body Text Indent 2" w:semiHidden="1" w:unhideWhenUsed="1"/>
+    <w:lsdException w:name="Body Text Indent 3" w:semiHidden="1" w:unhideWhenUsed="1"/>
+    <w:lsdException w:name="Block Text" w:semiHidden="1" w:unhideWhenUsed="1"/>
+    <w:lsdException w:name="Hyperlink" w:semiHidden="1" w:unhideWhenUsed="1"/>
+    <w:lsdException w:name="FollowedHyperlink" w:semiHidden="1" w:unhideWhenUsed="1"/>
+    <w:lsdException w:name="Strong" w:uiPriority="22" w:qFormat="1"/>
+    <w:lsdException w:name="Emphasis" w:uiPriority="20" w:qFormat="1"/>
+    <w:lsdException w:name="Document Map" w:semiHidden="1" w:unhideWhenUsed="1"/>
+    <w:lsdException w:name="Plain Text" w:semiHidden="1" w:unhideWhenUsed="1"/>
+    <w:lsdException w:name="E-mail Signature" w:semiHidden="1" w:unhideWhenUsed="1"/>
+    <w:lsdException w:name="HTML Top of Form" w:semiHidden="1" w:unhideWhenUsed="1"/>
+    <w:lsdException w:name="HTML Bottom of Form" w:semiHidden="1" w:unhideWhenUsed="1"/>
+    <w:lsdException w:name="Normal (Web)" w:semiHidden="1" w:unhideWhenUsed="1"/>
+    <w:lsdException w:name="HTML Acronym" w:semiHidden="1" w:unhideWhenUsed="1"/>
+    <w:lsdException w:name="HTML Address" w:semiHidden="1" w:unhideWhenUsed="1"/>
+    <w:lsdException w:name="HTML Cite" w:semiHidden="1" w:unhideWhenUsed="1"/>
+    <w:lsdException w:name="HTML Code" w:semiHidden="1" w:unhideWhenUsed="1"/>
+    <w:lsdException w:name="HTML Definition" w:semiHidden="1" w:unhideWhenUsed="1"/>
+    <w:lsdException w:name="HTML Keyboard" w:semiHidden="1" w:unhideWhenUsed="1"/>
+    <w:lsdException w:name="HTML Preformatted" w:semiHidden="1" w:unhideWhenUsed="1"/>
+    <w:lsdException w:name="HTML Sample" w:semiHidden="1" w:unhideWhenUsed="1"/>
+    <w:lsdException w:name="HTML Typewriter" w:semiHidden="1" w:unhideWhenUsed="1"/>
+    <w:lsdException w:name="HTML Variable" w:semiHidden="1" w:unhideWhenUsed="1"/>
+    <w:lsdException w:name="Normal Table" w:semiHidden="1" w:unhideWhenUsed="1"/>
+    <w:lsdException w:name="annotation subject" w:semiHidden="1" w:unhideWhenUsed="1"/>
+    <w:lsdException w:name="No List" w:semiHidden="1" w:unhideWhenUsed="1"/>
+    <w:lsdException w:name="Outline List 1" w:semiHidden="1" w:unhideWhenUsed="1"/>
+    <w:lsdException w:name="Outline List 2" w:semiHidden="1" w:unhideWhenUsed="1"/>
+    <w:lsdException w:name="Outline List 3" w:semiHidden="1" w:unhideWhenUsed="1"/>
+    <w:lsdException w:name="Table Simple 1" w:semiHidden="1" w:unhideWhenUsed="1"/>
+    <w:lsdException w:name="Table Simple 2" w:semiHidden="1" w:unhideWhenUsed="1"/>
+    <w:lsdException w:name="Table Simple 3" w:semiHidden="1" w:unhideWhenUsed="1"/>
+    <w:lsdException w:name="Table Classic 1" w:semiHidden="1" w:unhideWhenUsed="1"/>
+    <w:lsdException w:name="Table Classic 2" w:semiHidden="1" w:unhideWhenUsed="1"/>
+    <w:lsdException w:name="Table Classic 3" w:semiHidden="1" w:unhideWhenUsed="1"/>
+    <w:lsdException w:name="Table Classic 4" w:semiHidden="1" w:unhideWhenUsed="1"/>
+    <w:lsdException w:name="Table Colorful 1" w:semiHidden="1" w:unhideWhenUsed="1"/>
+    <w:lsdException w:name="Table Colorful 2" w:semiHidden="1" w:unhideWhenUsed="1"/>
+    <w:lsdException w:name="Table Colorful 3" w:semiHidden="1" w:unhideWhenUsed="1"/>
+    <w:lsdException w:name="Table Columns 1" w:semiHidden="1" w:unhideWhenUsed="1"/>
+    <w:lsdException w:name="Table Columns 2" w:semiHidden="1" w:unhideWhenUsed="1"/>
+    <w:lsdException w:name="Table Columns 3" w:semiHidden="1" w:unhideWhenUsed="1"/>
+    <w:lsdException w:name="Table Columns 4" w:semiHidden="1" w:unhideWhenUsed="1"/>
+    <w:lsdException w:name="Table Columns 5" w:semiHidden="1" w:unhideWhenUsed="1"/>
+    <w:lsdException w:name="Table Grid 1" w:semiHidden="1" w:unhideWhenUsed="1"/>
+    <w:lsdException w:name="Table Grid 2" w:semiHidden="1" w:unhideWhenUsed="1"/>
+    <w:lsdException w:name="Table Grid 3" w:semiHidden="1" w:unhideWhenUsed="1"/>
+    <w:lsdException w:name="Table Grid 4" w:semiHidden="1" w:unhideWhenUsed="1"/>
+    <w:lsdException w:name="Table Grid 5" w:semiHidden="1" w:unhideWhenUsed="1"/>
+    <w:lsdException w:name="Table Grid 6" w:semiHidden="1" w:unhideWhenUsed="1"/>
+    <w:lsdException w:name="Table Grid 7" w:semiHidden="1" w:unhideWhenUsed="1"/>
+    <w:lsdException w:name="Table Grid 8" w:semiHidden="1" w:unhideWhenUsed="1"/>
+    <w:lsdException w:name="Table List 1" w:semiHidden="1" w:unhideWhenUsed="1"/>
+    <w:lsdException w:name="Table List 2" w:semiHidden="1" w:unhideWhenUsed="1"/>
+    <w:lsdException w:name="Table List 3" w:semiHidden="1" w:unhideWhenUsed="1"/>
+    <w:lsdException w:name="Table List 4" w:semiHidden="1" w:unhideWhenUsed="1"/>
+    <w:lsdException w:name="Table List 5" w:semiHidden="1" w:unhideWhenUsed="1"/>
+    <w:lsdException w:name="Table List 6" w:semiHidden="1" w:unhideWhenUsed="1"/>
+    <w:lsdException w:name="Table List 7" w:semiHidden="1" w:unhideWhenUsed="1"/>
+    <w:lsdException w:name="Table List 8" w:semiHidden="1" w:unhideWhenUsed="1"/>
+    <w:lsdException w:name="Table 3D effects 1" w:semiHidden="1" w:unhideWhenUsed="1"/>
+    <w:lsdException w:name="Table 3D effects 2" w:semiHidden="1" w:unhideWhenUsed="1"/>
+    <w:lsdException w:name="Table 3D effects 3" w:semiHidden="1" w:unhideWhenUsed="1"/>
+    <w:lsdException w:name="Table Contemporary" w:semiHidden="1" w:unhideWhenUsed="1"/>
+    <w:lsdException w:name="Table Elegant" w:semiHidden="1" w:unhideWhenUsed="1"/>
+    <w:lsdException w:name="Table Professional" w:semiHidden="1" w:unhideWhenUsed="1"/>
+    <w:lsdException w:name="Table Subtle 1" w:semiHidden="1" w:unhideWhenUsed="1"/>
+    <w:lsdException w:name="Table Subtle 2" w:semiHidden="1" w:unhideWhenUsed="1"/>
+    <w:lsdException w:name="Table Web 1" w:semiHidden="1" w:unhideWhenUsed="1"/>
+    <w:lsdException w:name="Table Web 2" w:semiHidden="1" w:unhideWhenUsed="1"/>
+    <w:lsdException w:name="Table Web 3" w:semiHidden="1" w:unhideWhenUsed="1"/>
+    <w:lsdException w:name="Balloon Text" w:semiHidden="1" w:unhideWhenUsed="1"/>
+    <w:lsdException w:name="Table Grid" w:uiPriority="39"/>
+    <w:lsdException w:name="Table Theme" w:semiHidden="1" w:unhideWhenUsed="1"/>
+    <w:lsdException w:name="Placeholder Text" w:semiHidden="1"/>
+    <w:lsdException w:name="No Spacing" w:uiPriority="1" w:qFormat="1"/>
+    <w:lsdException w:name="Light Shading" w:uiPriority="60"/>
+    <w:lsdException w:name="Light List" w:uiPriority="61"/>
+    <w:lsdException w:name="Light Grid" w:uiPriority="62"/>
+    <w:lsdException w:name="Medium Shading 1" w:uiPriority="63"/>
+    <w:lsdException w:name="Medium Shading 2" w:uiPriority="64"/>
+    <w:lsdException w:name="Medium List 1" w:uiPriority="65"/>
+    <w:lsdException w:name="Medium List 2" w:uiPriority="66"/>
+    <w:lsdException w:name="Medium Grid 1" w:uiPriority="67"/>
+    <w:lsdException w:name="Medium Grid 2" w:uiPriority="68"/>
+    <w:lsdException w:name="Medium Grid 3" w:uiPriority="69"/>
+    <w:lsdException w:name="Dark List" w:uiPriority="70"/>
+    <w:lsdException w:name="Colorful Shading" w:uiPriority="71"/>
+    <w:lsdException w:name="Colorful List" w:uiPriority="72"/>
+    <w:lsdException w:name="Colorful Grid" w:uiPriority="73"/>
+    <w:lsdException w:name="Light Shading Accent 1" w:uiPriority="60"/>
+    <w:lsdException w:name="Light List Accent 1" w:uiPriority="61"/>
+    <w:lsdException w:name="Light Grid Accent 1" w:uiPriority="62"/>
+    <w:lsdException w:name="Medium Shading 1 Accent 1" w:uiPriority="63"/>
+    <w:lsdException w:name="Medium Shading 2 Accent 1" w:uiPriority="64"/>
+    <w:lsdException w:name="Medium List 1 Accent 1" w:uiPriority="65"/>
+    <w:lsdException w:name="Revision" w:semiHidden="1"/>
+    <w:lsdException w:name="List Paragraph" w:uiPriority="34" w:qFormat="1"/>
+    <w:lsdException w:name="Quote" w:uiPriority="29" w:qFormat="1"/>
+    <w:lsdException w:name="Intense Quote" w:uiPriority="30" w:qFormat="1"/>
+    <w:lsdException w:name="Medium List 2 Accent 1" w:uiPriority="66"/>
+    <w:lsdException w:name="Medium Grid 1 Accent 1" w:uiPriority="67"/>
+    <w:lsdException w:name="Medium Grid 2 Accent 1" w:uiPriority="68"/>
+    <w:lsdException w:name="Medium Grid 3 Accent 1" w:uiPriority="69"/>
+    <w:lsdException w:name="Dark List Accent 1" w:uiPriority="70"/>
+    <w:lsdException w:name="Colorful Shading Accent 1" w:uiPriority="71"/>
+    <w:lsdException w:name="Colorful List Accent 1" w:uiPriority="72"/>
+    <w:lsdException w:name="Colorful Grid Accent 1" w:uiPriority="73"/>
+    <w:lsdException w:name="Light Shading Accent 2" w:uiPriority="60"/>
+    <w:lsdException w:name="Light List Accent 2" w:uiPriority="61"/>
+    <w:lsdException w:name="Light Grid Accent 2" w:uiPriority="62"/>
+    <w:lsdException w:name="Medium Shading 1 Accent 2" w:uiPriority="63"/>
+    <w:lsdException w:name="Medium Shading 2 Accent 2" w:uiPriority="64"/>
+    <w:lsdException w:name="Medium List 1 Accent 2" w:uiPriority="65"/>
+    <w:lsdException w:name="Medium List 2 Accent 2" w:uiPriority="66"/>
+    <w:lsdException w:name="Medium Grid 1 Accent 2" w:uiPriority="67"/>
+    <w:lsdException w:name="Medium Grid 2 Accent 2" w:uiPriority="68"/>
+    <w:lsdException w:name="Medium Grid 3 Accent 2" w:uiPriority="69"/>
+    <w:lsdException w:name="Dark List Accent 2" w:uiPriority="70"/>
+    <w:lsdException w:name="Colorful Shading Accent 2" w:uiPriority="71"/>
+    <w:lsdException w:name="Colorful List Accent 2" w:uiPriority="72"/>
+    <w:lsdException w:name="Colorful Grid Accent 2" w:uiPriority="73"/>
+    <w:lsdException w:name="Light Shading Accent 3" w:uiPriority="60"/>
+    <w:lsdException w:name="Light List Accent 3" w:uiPriority="61"/>
+    <w:lsdException w:name="Light Grid Accent 3" w:uiPriority="62"/>
+    <w:lsdException w:name="Medium Shading 1 Accent 3" w:uiPriority="63"/>
+    <w:lsdException w:name="Medium Shading 2 Accent 3" w:uiPriority="64"/>
+    <w:lsdException w:name="Medium List 1 Accent 3" w:uiPriority="65"/>
+    <w:lsdException w:name="Medium List 2 Accent 3" w:uiPriority="66"/>
+    <w:lsdException w:name="Medium Grid 1 Accent 3" w:uiPriority="67"/>
+    <w:lsdException w:name="Medium Grid 2 Accent 3" w:uiPriority="68"/>
+    <w:lsdException w:name="Medium Grid 3 Accent 3" w:uiPriority="69"/>
+    <w:lsdException w:name="Dark List Accent 3" w:uiPriority="70"/>
+    <w:lsdException w:name="Colorful Shading Accent 3" w:uiPriority="71"/>
+    <w:lsdException w:name="Colorful List Accent 3" w:uiPriority="72"/>
+    <w:lsdException w:name="Colorful Grid Accent 3" w:uiPriority="73"/>
+    <w:lsdException w:name="Light Shading Accent 4" w:uiPriority="60"/>
+    <w:lsdException w:name="Light List Accent 4" w:uiPriority="61"/>
+    <w:lsdException w:name="Light Grid Accent 4" w:uiPriority="62"/>
+    <w:lsdException w:name="Medium Shading 1 Accent 4" w:uiPriority="63"/>
+    <w:lsdException w:name="Medium Shading 2 Accent 4" w:uiPriority="64"/>
+    <w:lsdException w:name="Medium List 1 Accent 4" w:uiPriority="65"/>
+    <w:lsdException w:name="Medium List 2 Accent 4" w:uiPriority="66"/>
+    <w:lsdException w:name="Medium Grid 1 Accent 4" w:uiPriority="67"/>
+    <w:lsdException w:name="Medium Grid 2 Accent 4" w:uiPriority="68"/>
+    <w:lsdException w:name="Medium Grid 3 Accent 4" w:uiPriority="69"/>
+    <w:lsdException w:name="Dark List Accent 4" w:uiPriority="70"/>
+    <w:lsdException w:name="Colorful Shading Accent 4" w:uiPriority="71"/>
+    <w:lsdException w:name="Colorful List Accent 4" w:uiPriority="72"/>
+    <w:lsdException w:name="Colorful Grid Accent 4" w:uiPriority="73"/>
+    <w:lsdException w:name="Light Shading Accent 5" w:uiPriority="60"/>
+    <w:lsdException w:name="Light List Accent 5" w:uiPriority="61"/>
+    <w:lsdException w:name="Light Grid Accent 5" w:uiPriority="62"/>
+    <w:lsdException w:name="Medium Shading 1 Accent 5" w:uiPriority="63"/>
+    <w:lsdException w:name="Medium Shading 2 Accent 5" w:uiPriority="64"/>
+    <w:lsdException w:name="Medium List 1 Accent 5" w:uiPriority="65"/>
+    <w:lsdException w:name="Medium List 2 Accent 5" w:uiPriority="66"/>
+    <w:lsdException w:name="Medium Grid 1 Accent 5" w:uiPriority="67"/>
+    <w:lsdException w:name="Medium Grid 2 Accent 5" w:uiPriority="68"/>
+    <w:lsdException w:name="Medium Grid 3 Accent 5" w:uiPriority="69"/>
+    <w:lsdException w:name="Dark List Accent 5" w:uiPriority="70"/>
+    <w:lsdException w:name="Colorful Shading Accent 5" w:uiPriority="71"/>
+    <w:lsdException w:name="Colorful List Accent 5" w:uiPriority="72"/>
+    <w:lsdException w:name="Colorful Grid Accent 5" w:uiPriority="73"/>
+    <w:lsdException w:name="Light Shading Accent 6" w:uiPriority="60"/>
+    <w:lsdException w:name="Light List Accent 6" w:uiPriority="61"/>
+    <w:lsdException w:name="Light Grid Accent 6" w:uiPriority="62"/>
+    <w:lsdException w:name="Medium Shading 1 Accent 6" w:uiPriority="63"/>
+    <w:lsdException w:name="Medium Shading 2 Accent 6" w:uiPriority="64"/>
+    <w:lsdException w:name="Medium List 1 Accent 6" w:uiPriority="65"/>
+    <w:lsdException w:name="Medium List 2 Accent 6" w:uiPriority="66"/>
+    <w:lsdException w:name="Medium Grid 1 Accent 6" w:uiPriority="67"/>
+    <w:lsdException w:name="Medium Grid 2 Accent 6" w:uiPriority="68"/>
+    <w:lsdException w:name="Medium Grid 3 Accent 6" w:uiPriority="69"/>
+    <w:lsdException w:name="Dark List Accent 6" w:uiPriority="70"/>
+    <w:lsdException w:name="Colorful Shading Accent 6" w:uiPriority="71"/>
+    <w:lsdException w:name="Colorful List Accent 6" w:uiPriority="72"/>
+    <w:lsdException w:name="Colorful Grid Accent 6" w:uiPriority="73"/>
+    <w:lsdException w:name="Subtle Emphasis" w:uiPriority="19" w:qFormat="1"/>
+    <w:lsdException w:name="Intense Emphasis" w:uiPriority="21" w:qFormat="1"/>
+    <w:lsdException w:name="Subtle Reference" w:uiPriority="31" w:qFormat="1"/>
+    <w:lsdException w:name="Intense Reference" w:uiPriority="32" w:qFormat="1"/>
+    <w:lsdException w:name="Book Title" w:uiPriority="33" w:qFormat="1"/>
+    <w:lsdException w:name="Bibliography" w:semiHidden="1" w:uiPriority="37" w:unhideWhenUsed="1"/>
+    <w:lsdException w:name="TOC Heading" w:semiHidden="1" w:uiPriority="39" w:unhideWhenUsed="1" w:qFormat="1"/>
+    <w:lsdException w:name="Plain Table 1" w:uiPriority="41"/>
+    <w:lsdException w:name="Plain Table 2" w:uiPriority="42"/>
+    <w:lsdException w:name="Plain Table 3" w:uiPriority="43"/>
+    <w:lsdException w:name="Plain Table 4" w:uiPriority="44"/>
+    <w:lsdException w:name="Plain Table 5" w:uiPriority="45"/>
+    <w:lsdException w:name="Grid Table Light" w:uiPriority="40"/>
+    <w:lsdException w:name="Grid Table 1 Light" w:uiPriority="46"/>
+    <w:lsdException w:name="Grid Table 2" w:uiPriority="47"/>
+    <w:lsdException w:name="Grid Table 3" w:uiPriority="48"/>
+    <w:lsdException w:name="Grid Table 4" w:uiPriority="49"/>
+    <w:lsdException w:name="Grid Table 5 Dark" w:uiPriority="50"/>
+    <w:lsdException w:name="Grid Table 6 Colorful" w:uiPriority="51"/>
+    <w:lsdException w:name="Grid Table 7 Colorful" w:uiPriority="52"/>
+    <w:lsdException w:name="Grid Table 1 Light Accent 1" w:uiPriority="46"/>
+    <w:lsdException w:name="Grid Table 2 Accent 1" w:uiPriority="47"/>
+    <w:lsdException w:name="Grid Table 3 Accent 1" w:uiPriority="48"/>
+    <w:lsdException w:name="Grid Table 4 Accent 1" w:uiPriority="49"/>
+    <w:lsdException w:name="Grid Table 5 Dark Accent 1" w:uiPriority="50"/>
+    <w:lsdException w:name="Grid Table 6 Colorful Accent 1" w:uiPriority="51"/>
+    <w:lsdException w:name="Grid Table 7 Colorful Accent 1" w:uiPriority="52"/>
+    <w:lsdException w:name="Grid Table 1 Light Accent 2" w:uiPriority="46"/>
+    <w:lsdException w:name="Grid Table 2 Accent 2" w:uiPriority="47"/>
+    <w:lsdException w:name="Grid Table 3 Accent 2" w:uiPriority="48"/>
+    <w:lsdException w:name="Grid Table 4 Accent 2" w:uiPriority="49"/>
+    <w:lsdException w:name="Grid Table 5 Dark Accent 2" w:uiPriority="50"/>
+    <w:lsdException w:name="Grid Table 6 Colorful Accent 2" w:uiPriority="51"/>
+    <w:lsdException w:name="Grid Table 7 Colorful Accent 2" w:uiPriority="52"/>
+    <w:lsdException w:name="Grid Table 1 Light Accent 3" w:uiPriority="46"/>
+    <w:lsdException w:name="Grid Table 2 Accent 3" w:uiPriority="47"/>
+    <w:lsdException w:name="Grid Table 3 Accent 3" w:uiPriority="48"/>
+    <w:lsdException w:name="Grid Table 4 Accent 3" w:uiPriority="49"/>
+    <w:lsdException w:name="Grid Table 5 Dark Accent 3" w:uiPriority="50"/>
+    <w:lsdException w:name="Grid Table 6 Colorful Accent 3" w:uiPriority="51"/>
+    <w:lsdException w:name="Grid Table 7 Colorful Accent 3" w:uiPriority="52"/>
+    <w:lsdException w:name="Grid Table 1 Light Accent 4" w:uiPriority="46"/>
+    <w:lsdException w:name="Grid Table 2 Accent 4" w:uiPriority="47"/>
+    <w:lsdException w:name="Grid Table 3 Accent 4" w:uiPriority="48"/>
+    <w:lsdException w:name="Grid Table 4 Accent 4" w:uiPriority="49"/>
+    <w:lsdException w:name="Grid Table 5 Dark Accent 4" w:uiPriority="50"/>
+    <w:lsdException w:name="Grid Table 6 Colorful Accent 4" w:uiPriority="51"/>
+    <w:lsdException w:name="Grid Table 7 Colorful Accent 4" w:uiPriority="52"/>
+    <w:lsdException w:name="Grid Table 1 Light Accent 5" w:uiPriority="46"/>
+    <w:lsdException w:name="Grid Table 2 Accent 5" w:uiPriority="47"/>
+    <w:lsdException w:name="Grid Table 3 Accent 5" w:uiPriority="48"/>
+    <w:lsdException w:name="Grid Table 4 Accent 5" w:uiPriority="49"/>
+    <w:lsdException w:name="Grid Table 5 Dark Accent 5" w:uiPriority="50"/>
+    <w:lsdException w:name="Grid Table 6 Colorful Accent 5" w:uiPriority="51"/>
+    <w:lsdException w:name="Grid Table 7 Colorful Accent 5" w:uiPriority="52"/>
+    <w:lsdException w:name="Grid Table 1 Light Accent 6" w:uiPriority="46"/>
+    <w:lsdException w:name="Grid Table 2 Accent 6" w:uiPriority="47"/>
+    <w:lsdException w:name="Grid Table 3 Accent 6" w:uiPriority="48"/>
+    <w:lsdException w:name="Grid Table 4 Accent 6" w:uiPriority="49"/>
+    <w:lsdException w:name="Grid Table 5 Dark Accent 6" w:uiPriority="50"/>
+    <w:lsdException w:name="Grid Table 6 Colorful Accent 6" w:uiPriority="51"/>
+    <w:lsdException w:name="Grid Table 7 Colorful Accent 6" w:uiPriority="52"/>
+    <w:lsdException w:name="List Table 1 Light" w:uiPriority="46"/>
+    <w:lsdException w:name="List Table 2" w:uiPriority="47"/>
+    <w:lsdException w:name="List Table 3" w:uiPriority="48"/>
+    <w:lsdException w:name="List Table 4" w:uiPriority="49"/>
+    <w:lsdException w:name="List Table 5 Dark" w:uiPriority="50"/>
+    <w:lsdException w:name="List Table 6 Colorful" w:uiPriority="51"/>
+    <w:lsdException w:name="List Table 7 Colorful" w:uiPriority="52"/>
+    <w:lsdException w:name="List Table 1 Light Accent 1" w:uiPriority="46"/>
+    <w:lsdException w:name="List Table 2 Accent 1" w:uiPriority="47"/>
+    <w:lsdException w:name="List Table 3 Accent 1" w:uiPriority="48"/>
+    <w:lsdException w:name="List Table 4 Accent 1" w:uiPriority="49"/>
+    <w:lsdException w:name="List Table 5 Dark Accent 1" w:uiPriority="50"/>
+    <w:lsdException w:name="List Table 6 Colorful Accent 1" w:uiPriority="51"/>
+    <w:lsdException w:name="List Table 7 Colorful Accent 1" w:uiPriority="52"/>
+    <w:lsdException w:name="List Table 1 Light Accent 2" w:uiPriority="46"/>
+    <w:lsdException w:name="List Table 2 Accent 2" w:uiPriority="47"/>
+    <w:lsdException w:name="List Table 3 Accent 2" w:uiPriority="48"/>
+    <w:lsdException w:name="List Table 4 Accent 2" w:uiPriority="49"/>
+    <w:lsdException w:name="List Table 5 Dark Accent 2" w:uiPriority="50"/>
+    <w:lsdException w:name="List Table 6 Colorful Accent 2" w:uiPriority="51"/>
+    <w:lsdException w:name="List Table 7 Colorful Accent 2" w:uiPriority="52"/>
+    <w:lsdException w:name="List Table 1 Light Accent 3" w:uiPriority="46"/>
+    <w:lsdException w:name="List Table 2 Accent 3" w:uiPriority="47"/>
+    <w:lsdException w:name="List Table 3 Accent 3" w:uiPriority="48"/>
+    <w:lsdException w:name="List Table 4 Accent 3" w:uiPriority="49"/>
+    <w:lsdException w:name="List Table 5 Dark Accent 3" w:uiPriority="50"/>
+    <w:lsdException w:name="List Table 6 Colorful Accent 3" w:uiPriority="51"/>
+    <w:lsdException w:name="List Table 7 Colorful Accent 3" w:uiPriority="52"/>
+    <w:lsdException w:name="List Table 1 Light Accent 4" w:uiPriority="46"/>
+    <w:lsdException w:name="List Table 2 Accent 4" w:uiPriority="47"/>
+    <w:lsdException w:name="List Table 3 Accent 4" w:uiPriority="48"/>
+    <w:lsdException w:name="List Table 4 Accent 4" w:uiPriority="49"/>
+    <w:lsdException w:name="List Table 5 Dark Accent 4" w:uiPriority="50"/>
+    <w:lsdException w:name="List Table 6 Colorful Accent 4" w:uiPriority="51"/>
+    <w:lsdException w:name="List Table 7 Colorful Accent 4" w:uiPriority="52"/>
+    <w:lsdException w:name="List Table 1 Light Accent 5" w:uiPriority="46"/>
+    <w:lsdException w:name="List Table 2 Accent 5" w:uiPriority="47"/>
+    <w:lsdException w:name="List Table 3 Accent 5" w:uiPriority="48"/>
+    <w:lsdException w:name="List Table 4 Accent 5" w:uiPriority="49"/>
+    <w:lsdException w:name="List Table 5 Dark Accent 5" w:uiPriority="50"/>
+    <w:lsdException w:name="List Table 6 Colorful Accent 5" w:uiPriority="51"/>
+    <w:lsdException w:name="List Table 7 Colorful Accent 5" w:uiPriority="52"/>
+    <w:lsdException w:name="List Table 1 Light Accent 6" w:uiPriority="46"/>
+    <w:lsdException w:name="List Table 2 Accent 6" w:uiPriority="47"/>
+    <w:lsdException w:name="List Table 3 Accent 6" w:uiPriority="48"/>
+    <w:lsdException w:name="List Table 4 Accent 6" w:uiPriority="49"/>
+    <w:lsdException w:name="List Table 5 Dark Accent 6" w:uiPriority="50"/>
+    <w:lsdException w:name="List Table 6 Colorful Accent 6" w:uiPriority="51"/>
+    <w:lsdException w:name="List Table 7 Colorful Accent 6" w:uiPriority="52"/>
+  </w:latentStyles>
+  <w:style w:type="paragraph" w:default="1" w:styleId="Normal">
+    <w:name w:val="Normal"/>
   </w:style>
   <w:style w:type="paragraph" w:styleId="Heading1">
     <w:name w:val="heading 1"/>
     <w:basedOn w:val="Normal"/>
     <w:next w:val="Normal"/>
     <w:pPr>
-      <w:keepNext w:val="1"/>
-      <w:keepLines w:val="1"/>
-      <w:spacing w:after="120" w:before="480" w:lineRule="auto"/>
+      <w:keepNext/>
+      <w:keepLines/>
+      <w:spacing w:before="480" w:after="120"/>
+      <w:outlineLvl w:val="0"/>
     </w:pPr>
     <w:rPr>
-      <w:b w:val="1"/>
+      <w:b/>
       <w:sz w:val="48"/>
       <w:szCs w:val="48"/>
     </w:rPr>
@@ -496,12 +881,13 @@
     <w:basedOn w:val="Normal"/>
     <w:next w:val="Normal"/>
     <w:pPr>
-      <w:keepNext w:val="1"/>
-      <w:keepLines w:val="1"/>
-      <w:spacing w:after="80" w:before="360" w:lineRule="auto"/>
+      <w:keepNext/>
+      <w:keepLines/>
+      <w:spacing w:before="360" w:after="80"/>
+      <w:outlineLvl w:val="1"/>
     </w:pPr>
     <w:rPr>
-      <w:b w:val="1"/>
+      <w:b/>
       <w:sz w:val="36"/>
       <w:szCs w:val="36"/>
     </w:rPr>
@@ -511,12 +897,13 @@
     <w:basedOn w:val="Normal"/>
     <w:next w:val="Normal"/>
     <w:pPr>
-      <w:keepNext w:val="1"/>
-      <w:keepLines w:val="1"/>
-      <w:spacing w:after="80" w:before="280" w:lineRule="auto"/>
+      <w:keepNext/>
+      <w:keepLines/>
+      <w:spacing w:before="280" w:after="80"/>
+      <w:outlineLvl w:val="2"/>
     </w:pPr>
     <w:rPr>
-      <w:b w:val="1"/>
+      <w:b/>
       <w:sz w:val="28"/>
       <w:szCs w:val="28"/>
     </w:rPr>
@@ -526,12 +913,13 @@
     <w:basedOn w:val="Normal"/>
     <w:next w:val="Normal"/>
     <w:pPr>
-      <w:keepNext w:val="1"/>
-      <w:keepLines w:val="1"/>
-      <w:spacing w:after="40" w:before="240" w:lineRule="auto"/>
+      <w:keepNext/>
+      <w:keepLines/>
+      <w:spacing w:before="240" w:after="40"/>
+      <w:outlineLvl w:val="3"/>
     </w:pPr>
     <w:rPr>
-      <w:b w:val="1"/>
+      <w:b/>
       <w:sz w:val="24"/>
       <w:szCs w:val="24"/>
     </w:rPr>
@@ -541,14 +929,13 @@
     <w:basedOn w:val="Normal"/>
     <w:next w:val="Normal"/>
     <w:pPr>
-      <w:keepNext w:val="1"/>
-      <w:keepLines w:val="1"/>
-      <w:spacing w:after="40" w:before="220" w:lineRule="auto"/>
+      <w:keepNext/>
+      <w:keepLines/>
+      <w:spacing w:before="220" w:after="40"/>
+      <w:outlineLvl w:val="4"/>
     </w:pPr>
     <w:rPr>
-      <w:b w:val="1"/>
-      <w:sz w:val="22"/>
-      <w:szCs w:val="22"/>
+      <w:b/>
     </w:rPr>
   </w:style>
   <w:style w:type="paragraph" w:styleId="Heading6">
@@ -556,27 +943,55 @@
     <w:basedOn w:val="Normal"/>
     <w:next w:val="Normal"/>
     <w:pPr>
-      <w:keepNext w:val="1"/>
-      <w:keepLines w:val="1"/>
-      <w:spacing w:after="40" w:before="200" w:lineRule="auto"/>
+      <w:keepNext/>
+      <w:keepLines/>
+      <w:spacing w:before="200" w:after="40"/>
+      <w:outlineLvl w:val="5"/>
     </w:pPr>
     <w:rPr>
-      <w:b w:val="1"/>
+      <w:b/>
       <w:sz w:val="20"/>
       <w:szCs w:val="20"/>
     </w:rPr>
+  </w:style>
+  <w:style w:type="character" w:default="1" w:styleId="DefaultParagraphFont">
+    <w:name w:val="Default Paragraph Font"/>
+    <w:uiPriority w:val="1"/>
+    <w:semiHidden/>
+    <w:unhideWhenUsed/>
+  </w:style>
+  <w:style w:type="table" w:default="1" w:styleId="TableNormal">
+    <w:name w:val="Normal Table"/>
+    <w:uiPriority w:val="99"/>
+    <w:semiHidden/>
+    <w:unhideWhenUsed/>
+    <w:tblPr>
+      <w:tblInd w:w="0" w:type="dxa"/>
+      <w:tblCellMar>
+        <w:top w:w="0" w:type="dxa"/>
+        <w:left w:w="108" w:type="dxa"/>
+        <w:bottom w:w="0" w:type="dxa"/>
+        <w:right w:w="108" w:type="dxa"/>
+      </w:tblCellMar>
+    </w:tblPr>
+  </w:style>
+  <w:style w:type="numbering" w:default="1" w:styleId="NoList">
+    <w:name w:val="No List"/>
+    <w:uiPriority w:val="99"/>
+    <w:semiHidden/>
+    <w:unhideWhenUsed/>
   </w:style>
   <w:style w:type="paragraph" w:styleId="Title">
     <w:name w:val="Title"/>
     <w:basedOn w:val="Normal"/>
     <w:next w:val="Normal"/>
     <w:pPr>
-      <w:keepNext w:val="1"/>
-      <w:keepLines w:val="1"/>
-      <w:spacing w:after="120" w:before="480" w:lineRule="auto"/>
+      <w:keepNext/>
+      <w:keepLines/>
+      <w:spacing w:before="480" w:after="120"/>
     </w:pPr>
     <w:rPr>
-      <w:b w:val="1"/>
+      <w:b/>
       <w:sz w:val="72"/>
       <w:szCs w:val="72"/>
     </w:rPr>
@@ -586,19 +1001,19 @@
     <w:basedOn w:val="Normal"/>
     <w:next w:val="Normal"/>
     <w:pPr>
-      <w:keepNext w:val="1"/>
-      <w:keepLines w:val="1"/>
-      <w:spacing w:after="80" w:before="360" w:lineRule="auto"/>
+      <w:keepNext/>
+      <w:keepLines/>
+      <w:spacing w:before="360" w:after="80"/>
     </w:pPr>
     <w:rPr>
-      <w:rFonts w:ascii="Georgia" w:cs="Georgia" w:eastAsia="Georgia" w:hAnsi="Georgia"/>
-      <w:i w:val="1"/>
+      <w:rFonts w:ascii="Georgia" w:eastAsia="Georgia" w:hAnsi="Georgia" w:cs="Georgia"/>
+      <w:i/>
       <w:color w:val="666666"/>
       <w:sz w:val="48"/>
       <w:szCs w:val="48"/>
     </w:rPr>
   </w:style>
-  <w:style w:type="table" w:styleId="Table1">
+  <w:style w:type="table" w:customStyle="1" w:styleId="a">
     <w:basedOn w:val="TableNormal"/>
     <w:pPr>
       <w:spacing w:after="0" w:line="240" w:lineRule="auto"/>
@@ -606,13 +1021,18 @@
     <w:tblPr>
       <w:tblStyleRowBandSize w:val="1"/>
       <w:tblStyleColBandSize w:val="1"/>
-      <w:tblCellMar>
-        <w:top w:w="0.0" w:type="dxa"/>
-        <w:left w:w="108.0" w:type="dxa"/>
-        <w:bottom w:w="0.0" w:type="dxa"/>
-        <w:right w:w="108.0" w:type="dxa"/>
-      </w:tblCellMar>
     </w:tblPr>
+  </w:style>
+  <w:style w:type="paragraph" w:styleId="ListParagraph">
+    <w:name w:val="List Paragraph"/>
+    <w:basedOn w:val="Normal"/>
+    <w:uiPriority w:val="34"/>
+    <w:qFormat/>
+    <w:rsid w:val="00A509E3"/>
+    <w:pPr>
+      <w:ind w:left="720"/>
+      <w:contextualSpacing/>
+    </w:pPr>
   </w:style>
 </w:styles>
 </file>

</xml_diff>